<commit_message>
Update(Communicatie) Vragen voor de product owner
</commit_message>
<xml_diff>
--- a/Logboek/Communicatie.docx
+++ b/Logboek/Communicatie.docx
@@ -213,6 +213,7 @@
           <w:ilvl w:val="0"/>
           <w:numId w:val="1"/>
         </w:numPr>
+        <w:spacing w:line="256" w:lineRule="auto"/>
         <w:rPr>
           <w:sz w:val="24"/>
           <w:szCs w:val="24"/>
@@ -223,8 +224,97 @@
           <w:sz w:val="24"/>
           <w:szCs w:val="24"/>
         </w:rPr>
-        <w:t>-</w:t>
+        <w:t>Is er een design van de website en/of moeten we die zelf maken?</w:t>
       </w:r>
+    </w:p>
+    <w:p>
+      <w:pPr>
+        <w:pStyle w:val="ListParagraph"/>
+        <w:numPr>
+          <w:ilvl w:val="0"/>
+          <w:numId w:val="1"/>
+        </w:numPr>
+        <w:rPr>
+          <w:sz w:val="24"/>
+          <w:szCs w:val="24"/>
+        </w:rPr>
+      </w:pPr>
+      <w:r>
+        <w:rPr>
+          <w:sz w:val="24"/>
+          <w:szCs w:val="24"/>
+        </w:rPr>
+        <w:t>Is er een voorkeur voor een kleuren patroon of combinatie.</w:t>
+      </w:r>
+    </w:p>
+    <w:p>
+      <w:pPr>
+        <w:pStyle w:val="ListParagraph"/>
+        <w:numPr>
+          <w:ilvl w:val="0"/>
+          <w:numId w:val="1"/>
+        </w:numPr>
+        <w:rPr>
+          <w:sz w:val="24"/>
+          <w:szCs w:val="24"/>
+        </w:rPr>
+      </w:pPr>
+      <w:r>
+        <w:rPr>
+          <w:sz w:val="24"/>
+          <w:szCs w:val="24"/>
+        </w:rPr>
+        <w:t>Moet er registreer en inlog systeem komen?</w:t>
+      </w:r>
+    </w:p>
+    <w:p>
+      <w:pPr>
+        <w:pStyle w:val="ListParagraph"/>
+        <w:numPr>
+          <w:ilvl w:val="0"/>
+          <w:numId w:val="1"/>
+        </w:numPr>
+        <w:rPr>
+          <w:sz w:val="24"/>
+          <w:szCs w:val="24"/>
+        </w:rPr>
+      </w:pPr>
+      <w:r>
+        <w:rPr>
+          <w:sz w:val="24"/>
+          <w:szCs w:val="24"/>
+        </w:rPr>
+        <w:t>Is er een account vereist om de website te kunnen gebruiken?</w:t>
+      </w:r>
+    </w:p>
+    <w:p>
+      <w:pPr>
+        <w:pStyle w:val="ListParagraph"/>
+        <w:numPr>
+          <w:ilvl w:val="0"/>
+          <w:numId w:val="1"/>
+        </w:numPr>
+        <w:rPr>
+          <w:sz w:val="24"/>
+          <w:szCs w:val="24"/>
+        </w:rPr>
+      </w:pPr>
+      <w:r>
+        <w:rPr>
+          <w:sz w:val="24"/>
+          <w:szCs w:val="24"/>
+        </w:rPr>
+        <w:t>Zijn er nog andere gewenste functionaliteiten waar wij rekening mee moeten houden?</w:t>
+      </w:r>
+    </w:p>
+    <w:p>
+      <w:pPr>
+        <w:ind w:left="360"/>
+        <w:rPr>
+          <w:sz w:val="24"/>
+          <w:szCs w:val="24"/>
+        </w:rPr>
+      </w:pPr>
     </w:p>
     <w:p>
       <w:pPr>
@@ -247,6 +337,95 @@
 <file path=word/numbering.xml><?xml version="1.0" encoding="utf-8"?>
 <w:numbering xmlns:wpc="http://schemas.microsoft.com/office/word/2010/wordprocessingCanvas" xmlns:cx="http://schemas.microsoft.com/office/drawing/2014/chartex" xmlns:cx1="http://schemas.microsoft.com/office/drawing/2015/9/8/chartex" xmlns:cx2="http://schemas.microsoft.com/office/drawing/2015/10/21/chartex" xmlns:cx3="http://schemas.microsoft.com/office/drawing/2016/5/9/chartex" xmlns:cx4="http://schemas.microsoft.com/office/drawing/2016/5/10/chartex" xmlns:cx5="http://schemas.microsoft.com/office/drawing/2016/5/11/chartex" xmlns:cx6="http://schemas.microsoft.com/office/drawing/2016/5/12/chartex" xmlns:cx7="http://schemas.microsoft.com/office/drawing/2016/5/13/chartex" xmlns:cx8="http://schemas.microsoft.com/office/drawing/2016/5/14/chartex" xmlns:mc="http://schemas.openxmlformats.org/markup-compatibility/2006" xmlns:aink="http://schemas.microsoft.com/office/drawing/2016/ink" xmlns:am3d="http://schemas.microsoft.com/office/drawing/2017/model3d" xmlns:o="urn:schemas-microsoft-com:office:office" xmlns:oel="http://schemas.microsoft.com/office/2019/extlst" xmlns:r="http://schemas.openxmlformats.org/officeDocument/2006/relationships" xmlns:m="http://schemas.openxmlformats.org/officeDocument/2006/math" xmlns:v="urn:schemas-microsoft-com:vml" xmlns:wp14="http://schemas.microsoft.com/office/word/2010/wordprocessingDrawing" xmlns:wp="http://schemas.openxmlformats.org/drawingml/2006/wordprocessingDrawing" xmlns:w10="urn:schemas-microsoft-com:office:word" xmlns:w="http://schemas.openxmlformats.org/wordprocessingml/2006/main" xmlns:w14="http://schemas.microsoft.com/office/word/2010/wordml" xmlns:w15="http://schemas.microsoft.com/office/word/2012/wordml" xmlns:w16cex="http://schemas.microsoft.com/office/word/2018/wordml/cex" xmlns:w16cid="http://schemas.microsoft.com/office/word/2016/wordml/cid" xmlns:w16="http://schemas.microsoft.com/office/word/2018/wordml" xmlns:w16du="http://schemas.microsoft.com/office/word/2023/wordml/word16du" xmlns:w16sdtdh="http://schemas.microsoft.com/office/word/2020/wordml/sdtdatahash" xmlns:w16se="http://schemas.microsoft.com/office/word/2015/wordml/symex" xmlns:wpg="http://schemas.microsoft.com/office/word/2010/wordprocessingGroup" xmlns:wpi="http://schemas.microsoft.com/office/word/2010/wordprocessingInk" xmlns:wne="http://schemas.microsoft.com/office/word/2006/wordml" xmlns:wps="http://schemas.microsoft.com/office/word/2010/wordprocessingShape" mc:Ignorable="w14 w15 w16se w16cid w16 w16cex w16sdtdh w16du wp14">
   <w:abstractNum w:abstractNumId="0" w15:restartNumberingAfterBreak="0">
+    <w:nsid w:val="1D2D05A7"/>
+    <w:multiLevelType w:val="hybridMultilevel"/>
+    <w:tmpl w:val="889E905C"/>
+    <w:lvl w:ilvl="0" w:tplc="D89C87C8">
+      <w:start w:val="1"/>
+      <w:numFmt w:val="decimal"/>
+      <w:lvlText w:val="%1."/>
+      <w:lvlJc w:val="left"/>
+      <w:pPr>
+        <w:ind w:left="720" w:hanging="360"/>
+      </w:pPr>
+      <w:rPr>
+        <w:sz w:val="24"/>
+      </w:rPr>
+    </w:lvl>
+    <w:lvl w:ilvl="1" w:tplc="04130019">
+      <w:start w:val="1"/>
+      <w:numFmt w:val="lowerLetter"/>
+      <w:lvlText w:val="%2."/>
+      <w:lvlJc w:val="left"/>
+      <w:pPr>
+        <w:ind w:left="1440" w:hanging="360"/>
+      </w:pPr>
+    </w:lvl>
+    <w:lvl w:ilvl="2" w:tplc="0413001B">
+      <w:start w:val="1"/>
+      <w:numFmt w:val="lowerRoman"/>
+      <w:lvlText w:val="%3."/>
+      <w:lvlJc w:val="right"/>
+      <w:pPr>
+        <w:ind w:left="2160" w:hanging="180"/>
+      </w:pPr>
+    </w:lvl>
+    <w:lvl w:ilvl="3" w:tplc="0413000F">
+      <w:start w:val="1"/>
+      <w:numFmt w:val="decimal"/>
+      <w:lvlText w:val="%4."/>
+      <w:lvlJc w:val="left"/>
+      <w:pPr>
+        <w:ind w:left="2880" w:hanging="360"/>
+      </w:pPr>
+    </w:lvl>
+    <w:lvl w:ilvl="4" w:tplc="04130019">
+      <w:start w:val="1"/>
+      <w:numFmt w:val="lowerLetter"/>
+      <w:lvlText w:val="%5."/>
+      <w:lvlJc w:val="left"/>
+      <w:pPr>
+        <w:ind w:left="3600" w:hanging="360"/>
+      </w:pPr>
+    </w:lvl>
+    <w:lvl w:ilvl="5" w:tplc="0413001B">
+      <w:start w:val="1"/>
+      <w:numFmt w:val="lowerRoman"/>
+      <w:lvlText w:val="%6."/>
+      <w:lvlJc w:val="right"/>
+      <w:pPr>
+        <w:ind w:left="4320" w:hanging="180"/>
+      </w:pPr>
+    </w:lvl>
+    <w:lvl w:ilvl="6" w:tplc="0413000F">
+      <w:start w:val="1"/>
+      <w:numFmt w:val="decimal"/>
+      <w:lvlText w:val="%7."/>
+      <w:lvlJc w:val="left"/>
+      <w:pPr>
+        <w:ind w:left="5040" w:hanging="360"/>
+      </w:pPr>
+    </w:lvl>
+    <w:lvl w:ilvl="7" w:tplc="04130019">
+      <w:start w:val="1"/>
+      <w:numFmt w:val="lowerLetter"/>
+      <w:lvlText w:val="%8."/>
+      <w:lvlJc w:val="left"/>
+      <w:pPr>
+        <w:ind w:left="5760" w:hanging="360"/>
+      </w:pPr>
+    </w:lvl>
+    <w:lvl w:ilvl="8" w:tplc="0413001B">
+      <w:start w:val="1"/>
+      <w:numFmt w:val="lowerRoman"/>
+      <w:lvlText w:val="%9."/>
+      <w:lvlJc w:val="right"/>
+      <w:pPr>
+        <w:ind w:left="6480" w:hanging="180"/>
+      </w:pPr>
+    </w:lvl>
+  </w:abstractNum>
+  <w:abstractNum w:abstractNumId="1" w15:restartNumberingAfterBreak="0">
     <w:nsid w:val="1EC63661"/>
     <w:multiLevelType w:val="hybridMultilevel"/>
     <w:tmpl w:val="2D349F2A"/>
@@ -336,7 +515,37 @@
     </w:lvl>
   </w:abstractNum>
   <w:num w:numId="1" w16cid:durableId="1454593281">
+    <w:abstractNumId w:val="1"/>
+  </w:num>
+  <w:num w:numId="2" w16cid:durableId="500779516">
     <w:abstractNumId w:val="0"/>
+    <w:lvlOverride w:ilvl="0">
+      <w:startOverride w:val="1"/>
+    </w:lvlOverride>
+    <w:lvlOverride w:ilvl="1">
+      <w:startOverride w:val="1"/>
+    </w:lvlOverride>
+    <w:lvlOverride w:ilvl="2">
+      <w:startOverride w:val="1"/>
+    </w:lvlOverride>
+    <w:lvlOverride w:ilvl="3">
+      <w:startOverride w:val="1"/>
+    </w:lvlOverride>
+    <w:lvlOverride w:ilvl="4">
+      <w:startOverride w:val="1"/>
+    </w:lvlOverride>
+    <w:lvlOverride w:ilvl="5">
+      <w:startOverride w:val="1"/>
+    </w:lvlOverride>
+    <w:lvlOverride w:ilvl="6">
+      <w:startOverride w:val="1"/>
+    </w:lvlOverride>
+    <w:lvlOverride w:ilvl="7">
+      <w:startOverride w:val="1"/>
+    </w:lvlOverride>
+    <w:lvlOverride w:ilvl="8">
+      <w:startOverride w:val="1"/>
+    </w:lvlOverride>
   </w:num>
 </w:numbering>
 </file>

</xml_diff>

<commit_message>
upd ( communicatie.docx) Verslag van review toegevoegd.
</commit_message>
<xml_diff>
--- a/Logboek/Communicatie.docx
+++ b/Logboek/Communicatie.docx
@@ -486,6 +486,471 @@
         </w:rPr>
       </w:pPr>
     </w:p>
+    <w:p>
+      <w:pPr>
+        <w:pStyle w:val="ListParagraph"/>
+        <w:rPr>
+          <w:sz w:val="24"/>
+          <w:szCs w:val="24"/>
+        </w:rPr>
+      </w:pPr>
+    </w:p>
+    <w:p>
+      <w:pPr>
+        <w:rPr>
+          <w:b/>
+          <w:bCs/>
+          <w:sz w:val="36"/>
+          <w:szCs w:val="36"/>
+        </w:rPr>
+      </w:pPr>
+    </w:p>
+    <w:p>
+      <w:pPr>
+        <w:rPr>
+          <w:b/>
+          <w:bCs/>
+          <w:sz w:val="36"/>
+          <w:szCs w:val="36"/>
+        </w:rPr>
+      </w:pPr>
+      <w:r>
+        <w:rPr>
+          <w:b/>
+          <w:bCs/>
+          <w:sz w:val="36"/>
+          <w:szCs w:val="36"/>
+        </w:rPr>
+        <w:lastRenderedPageBreak/>
+        <w:t xml:space="preserve">Review 1 </w:t>
+      </w:r>
+    </w:p>
+    <w:p>
+      <w:pPr>
+        <w:rPr>
+          <w:sz w:val="28"/>
+          <w:szCs w:val="28"/>
+        </w:rPr>
+      </w:pPr>
+      <w:r>
+        <w:rPr>
+          <w:sz w:val="28"/>
+          <w:szCs w:val="28"/>
+        </w:rPr>
+        <w:t>Afspraken</w:t>
+      </w:r>
+      <w:r>
+        <w:rPr>
+          <w:sz w:val="28"/>
+          <w:szCs w:val="28"/>
+        </w:rPr>
+        <w:t>:</w:t>
+      </w:r>
+    </w:p>
+    <w:p>
+      <w:pPr>
+        <w:rPr>
+          <w:sz w:val="24"/>
+          <w:szCs w:val="24"/>
+        </w:rPr>
+      </w:pPr>
+      <w:r>
+        <w:rPr>
+          <mc:AlternateContent>
+            <mc:Choice Requires="w16se"/>
+            <mc:Fallback>
+              <w:rFonts w:ascii="Segoe UI Emoji" w:eastAsia="Segoe UI Emoji" w:hAnsi="Segoe UI Emoji" w:cs="Segoe UI Emoji"/>
+            </mc:Fallback>
+          </mc:AlternateContent>
+          <w:sz w:val="24"/>
+          <w:szCs w:val="24"/>
+        </w:rPr>
+        <mc:AlternateContent>
+          <mc:Choice Requires="w16se">
+            <w16se:symEx w16se:font="Segoe UI Emoji" w16se:char="1F55B"/>
+          </mc:Choice>
+          <mc:Fallback>
+            <w:t>🕛</w:t>
+          </mc:Fallback>
+        </mc:AlternateContent>
+      </w:r>
+      <w:r>
+        <w:rPr>
+          <w:sz w:val="24"/>
+          <w:szCs w:val="24"/>
+        </w:rPr>
+        <w:t xml:space="preserve"> 6/</w:t>
+      </w:r>
+      <w:r>
+        <w:rPr>
+          <w:sz w:val="24"/>
+          <w:szCs w:val="24"/>
+        </w:rPr>
+        <w:t>24</w:t>
+      </w:r>
+      <w:r>
+        <w:rPr>
+          <w:sz w:val="24"/>
+          <w:szCs w:val="24"/>
+        </w:rPr>
+        <w:t>/2024 15:00</w:t>
+      </w:r>
+    </w:p>
+    <w:p>
+      <w:pPr>
+        <w:rPr>
+          <w:rFonts w:ascii="Segoe UI Emoji" w:hAnsi="Segoe UI Emoji" w:cs="Segoe UI Emoji"/>
+          <w:sz w:val="24"/>
+          <w:szCs w:val="24"/>
+        </w:rPr>
+      </w:pPr>
+      <w:r>
+        <w:rPr>
+          <w:rFonts w:ascii="Segoe UI Emoji" w:hAnsi="Segoe UI Emoji" w:cs="Segoe UI Emoji"/>
+          <w:sz w:val="24"/>
+          <w:szCs w:val="24"/>
+        </w:rPr>
+        <w:t>❓</w:t>
+      </w:r>
+      <w:proofErr w:type="spellStart"/>
+      <w:r>
+        <w:rPr>
+          <w:rFonts w:ascii="Segoe UI Emoji" w:hAnsi="Segoe UI Emoji" w:cs="Segoe UI Emoji"/>
+          <w:sz w:val="24"/>
+          <w:szCs w:val="24"/>
+        </w:rPr>
+        <w:t>Wireframes</w:t>
+      </w:r>
+      <w:proofErr w:type="spellEnd"/>
+      <w:r>
+        <w:rPr>
+          <w:rFonts w:ascii="Segoe UI Emoji" w:hAnsi="Segoe UI Emoji" w:cs="Segoe UI Emoji"/>
+          <w:sz w:val="24"/>
+          <w:szCs w:val="24"/>
+        </w:rPr>
+        <w:t xml:space="preserve"> laten zien, feedback krijgen.</w:t>
+      </w:r>
+    </w:p>
+    <w:p>
+      <w:pPr>
+        <w:rPr>
+          <w:rFonts w:ascii="Segoe UI Emoji" w:hAnsi="Segoe UI Emoji" w:cs="Segoe UI Emoji"/>
+          <w:sz w:val="24"/>
+          <w:szCs w:val="24"/>
+        </w:rPr>
+      </w:pPr>
+      <w:r>
+        <w:rPr>
+          <w:rFonts w:ascii="Segoe UI Emoji" w:hAnsi="Segoe UI Emoji" w:cs="Segoe UI Emoji"/>
+          <w:b/>
+          <w:bCs/>
+          <w:sz w:val="24"/>
+          <w:szCs w:val="24"/>
+        </w:rPr>
+        <w:t>Feedback</w:t>
+      </w:r>
+      <w:r>
+        <w:rPr>
+          <w:rFonts w:ascii="Segoe UI Emoji" w:hAnsi="Segoe UI Emoji" w:cs="Segoe UI Emoji"/>
+          <w:b/>
+          <w:bCs/>
+          <w:sz w:val="24"/>
+          <w:szCs w:val="24"/>
+        </w:rPr>
+        <w:t>:</w:t>
+      </w:r>
+    </w:p>
+    <w:p>
+      <w:pPr>
+        <w:pStyle w:val="ListParagraph"/>
+        <w:numPr>
+          <w:ilvl w:val="0"/>
+          <w:numId w:val="3"/>
+        </w:numPr>
+        <w:spacing w:line="256" w:lineRule="auto"/>
+        <w:rPr>
+          <w:sz w:val="24"/>
+          <w:szCs w:val="24"/>
+        </w:rPr>
+      </w:pPr>
+      <w:r>
+        <w:rPr>
+          <w:b/>
+          <w:bCs/>
+          <w:sz w:val="24"/>
+          <w:szCs w:val="24"/>
+        </w:rPr>
+        <w:t>Mijn account weghalen</w:t>
+      </w:r>
+    </w:p>
+    <w:p>
+      <w:pPr>
+        <w:pStyle w:val="ListParagraph"/>
+        <w:numPr>
+          <w:ilvl w:val="0"/>
+          <w:numId w:val="3"/>
+        </w:numPr>
+        <w:rPr>
+          <w:sz w:val="24"/>
+          <w:szCs w:val="24"/>
+        </w:rPr>
+      </w:pPr>
+      <w:r>
+        <w:rPr>
+          <w:b/>
+          <w:bCs/>
+          <w:sz w:val="24"/>
+          <w:szCs w:val="24"/>
+        </w:rPr>
+        <w:t>Student en product-</w:t>
+      </w:r>
+      <w:proofErr w:type="spellStart"/>
+      <w:r>
+        <w:rPr>
+          <w:b/>
+          <w:bCs/>
+          <w:sz w:val="24"/>
+          <w:szCs w:val="24"/>
+        </w:rPr>
+        <w:t>owner</w:t>
+      </w:r>
+      <w:proofErr w:type="spellEnd"/>
+      <w:r>
+        <w:rPr>
+          <w:b/>
+          <w:bCs/>
+          <w:sz w:val="24"/>
+          <w:szCs w:val="24"/>
+        </w:rPr>
+        <w:t xml:space="preserve"> scheiden. </w:t>
+      </w:r>
+    </w:p>
+    <w:p>
+      <w:pPr>
+        <w:pStyle w:val="ListParagraph"/>
+        <w:numPr>
+          <w:ilvl w:val="0"/>
+          <w:numId w:val="3"/>
+        </w:numPr>
+        <w:rPr>
+          <w:sz w:val="24"/>
+          <w:szCs w:val="24"/>
+        </w:rPr>
+      </w:pPr>
+      <w:r>
+        <w:rPr>
+          <w:b/>
+          <w:bCs/>
+          <w:sz w:val="24"/>
+          <w:szCs w:val="24"/>
+        </w:rPr>
+        <w:t>Hou het simpel</w:t>
+      </w:r>
+    </w:p>
+    <w:p>
+      <w:pPr>
+        <w:pStyle w:val="ListParagraph"/>
+        <w:numPr>
+          <w:ilvl w:val="0"/>
+          <w:numId w:val="3"/>
+        </w:numPr>
+        <w:rPr>
+          <w:sz w:val="24"/>
+          <w:szCs w:val="24"/>
+        </w:rPr>
+      </w:pPr>
+      <w:proofErr w:type="spellStart"/>
+      <w:r>
+        <w:rPr>
+          <w:b/>
+          <w:bCs/>
+          <w:sz w:val="24"/>
+          <w:szCs w:val="24"/>
+        </w:rPr>
+        <w:t>Navbar</w:t>
+      </w:r>
+      <w:proofErr w:type="spellEnd"/>
+      <w:r>
+        <w:rPr>
+          <w:b/>
+          <w:bCs/>
+          <w:sz w:val="24"/>
+          <w:szCs w:val="24"/>
+        </w:rPr>
+        <w:t xml:space="preserve">  </w:t>
+      </w:r>
+      <w:proofErr w:type="spellStart"/>
+      <w:r>
+        <w:rPr>
+          <w:b/>
+          <w:bCs/>
+          <w:sz w:val="24"/>
+          <w:szCs w:val="24"/>
+        </w:rPr>
+        <w:t>ipv</w:t>
+      </w:r>
+      <w:proofErr w:type="spellEnd"/>
+      <w:r>
+        <w:rPr>
+          <w:b/>
+          <w:bCs/>
+          <w:sz w:val="24"/>
+          <w:szCs w:val="24"/>
+        </w:rPr>
+        <w:t xml:space="preserve"> horizontaal, verticaal</w:t>
+      </w:r>
+    </w:p>
+    <w:p>
+      <w:pPr>
+        <w:pStyle w:val="ListParagraph"/>
+        <w:numPr>
+          <w:ilvl w:val="0"/>
+          <w:numId w:val="3"/>
+        </w:numPr>
+        <w:rPr>
+          <w:sz w:val="24"/>
+          <w:szCs w:val="24"/>
+        </w:rPr>
+      </w:pPr>
+      <w:r>
+        <w:rPr>
+          <w:sz w:val="24"/>
+          <w:szCs w:val="24"/>
+        </w:rPr>
+        <w:t xml:space="preserve">Content in het midden (modern) met </w:t>
+      </w:r>
+      <w:proofErr w:type="spellStart"/>
+      <w:r>
+        <w:rPr>
+          <w:sz w:val="24"/>
+          <w:szCs w:val="24"/>
+        </w:rPr>
+        <w:t>whitespace</w:t>
+      </w:r>
+      <w:proofErr w:type="spellEnd"/>
+      <w:r>
+        <w:rPr>
+          <w:sz w:val="24"/>
+          <w:szCs w:val="24"/>
+        </w:rPr>
+        <w:t xml:space="preserve"> ernaast (</w:t>
+      </w:r>
+      <w:proofErr w:type="spellStart"/>
+      <w:r>
+        <w:rPr>
+          <w:sz w:val="24"/>
+          <w:szCs w:val="24"/>
+        </w:rPr>
+        <w:t>margin</w:t>
+      </w:r>
+      <w:proofErr w:type="spellEnd"/>
+      <w:r>
+        <w:rPr>
+          <w:sz w:val="24"/>
+          <w:szCs w:val="24"/>
+        </w:rPr>
+        <w:t xml:space="preserve">: auto;) </w:t>
+      </w:r>
+    </w:p>
+    <w:p>
+      <w:pPr>
+        <w:pStyle w:val="ListParagraph"/>
+        <w:numPr>
+          <w:ilvl w:val="0"/>
+          <w:numId w:val="3"/>
+        </w:numPr>
+        <w:rPr>
+          <w:sz w:val="24"/>
+          <w:szCs w:val="24"/>
+        </w:rPr>
+      </w:pPr>
+      <w:r>
+        <w:rPr>
+          <w:sz w:val="24"/>
+          <w:szCs w:val="24"/>
+        </w:rPr>
+        <w:t>Als groep inloggen</w:t>
+      </w:r>
+    </w:p>
+    <w:p>
+      <w:pPr>
+        <w:pStyle w:val="ListParagraph"/>
+        <w:numPr>
+          <w:ilvl w:val="0"/>
+          <w:numId w:val="3"/>
+        </w:numPr>
+        <w:rPr>
+          <w:sz w:val="24"/>
+          <w:szCs w:val="24"/>
+        </w:rPr>
+      </w:pPr>
+      <w:r>
+        <w:rPr>
+          <w:sz w:val="24"/>
+          <w:szCs w:val="24"/>
+        </w:rPr>
+        <w:t>Het er echt een opdrachtenbord van maken</w:t>
+      </w:r>
+    </w:p>
+    <w:p>
+      <w:pPr>
+        <w:pStyle w:val="ListParagraph"/>
+        <w:rPr>
+          <w:sz w:val="24"/>
+          <w:szCs w:val="24"/>
+        </w:rPr>
+      </w:pPr>
+    </w:p>
+    <w:p>
+      <w:pPr>
+        <w:pStyle w:val="ListParagraph"/>
+        <w:rPr>
+          <w:sz w:val="24"/>
+          <w:szCs w:val="24"/>
+        </w:rPr>
+      </w:pPr>
+      <w:r>
+        <w:rPr>
+          <w:sz w:val="24"/>
+          <w:szCs w:val="24"/>
+        </w:rPr>
+        <w:t>4 weken</w:t>
+      </w:r>
+    </w:p>
+    <w:p>
+      <w:pPr>
+        <w:pStyle w:val="ListParagraph"/>
+        <w:rPr>
+          <w:sz w:val="24"/>
+          <w:szCs w:val="24"/>
+        </w:rPr>
+      </w:pPr>
+    </w:p>
+    <w:p>
+      <w:pPr>
+        <w:pStyle w:val="ListParagraph"/>
+        <w:rPr>
+          <w:sz w:val="24"/>
+          <w:szCs w:val="24"/>
+        </w:rPr>
+      </w:pPr>
+      <w:r>
+        <w:rPr>
+          <w:sz w:val="24"/>
+          <w:szCs w:val="24"/>
+        </w:rPr>
+        <w:t>Volgende week zelfde tijd</w:t>
+      </w:r>
+    </w:p>
+    <w:p>
+      <w:pPr>
+        <w:pStyle w:val="ListParagraph"/>
+        <w:rPr>
+          <w:sz w:val="24"/>
+          <w:szCs w:val="24"/>
+        </w:rPr>
+      </w:pPr>
+    </w:p>
     <w:sectPr>
       <w:pgSz w:w="11906" w:h="16838"/>
       <w:pgMar w:top="1417" w:right="1417" w:bottom="1417" w:left="1417" w:header="708" w:footer="708" w:gutter="0"/>
@@ -499,6 +964,95 @@
 <file path=word/numbering.xml><?xml version="1.0" encoding="utf-8"?>
 <w:numbering xmlns:wpc="http://schemas.microsoft.com/office/word/2010/wordprocessingCanvas" xmlns:cx="http://schemas.microsoft.com/office/drawing/2014/chartex" xmlns:cx1="http://schemas.microsoft.com/office/drawing/2015/9/8/chartex" xmlns:cx2="http://schemas.microsoft.com/office/drawing/2015/10/21/chartex" xmlns:cx3="http://schemas.microsoft.com/office/drawing/2016/5/9/chartex" xmlns:cx4="http://schemas.microsoft.com/office/drawing/2016/5/10/chartex" xmlns:cx5="http://schemas.microsoft.com/office/drawing/2016/5/11/chartex" xmlns:cx6="http://schemas.microsoft.com/office/drawing/2016/5/12/chartex" xmlns:cx7="http://schemas.microsoft.com/office/drawing/2016/5/13/chartex" xmlns:cx8="http://schemas.microsoft.com/office/drawing/2016/5/14/chartex" xmlns:mc="http://schemas.openxmlformats.org/markup-compatibility/2006" xmlns:aink="http://schemas.microsoft.com/office/drawing/2016/ink" xmlns:am3d="http://schemas.microsoft.com/office/drawing/2017/model3d" xmlns:o="urn:schemas-microsoft-com:office:office" xmlns:oel="http://schemas.microsoft.com/office/2019/extlst" xmlns:r="http://schemas.openxmlformats.org/officeDocument/2006/relationships" xmlns:m="http://schemas.openxmlformats.org/officeDocument/2006/math" xmlns:v="urn:schemas-microsoft-com:vml" xmlns:wp14="http://schemas.microsoft.com/office/word/2010/wordprocessingDrawing" xmlns:wp="http://schemas.openxmlformats.org/drawingml/2006/wordprocessingDrawing" xmlns:w10="urn:schemas-microsoft-com:office:word" xmlns:w="http://schemas.openxmlformats.org/wordprocessingml/2006/main" xmlns:w14="http://schemas.microsoft.com/office/word/2010/wordml" xmlns:w15="http://schemas.microsoft.com/office/word/2012/wordml" xmlns:w16cex="http://schemas.microsoft.com/office/word/2018/wordml/cex" xmlns:w16cid="http://schemas.microsoft.com/office/word/2016/wordml/cid" xmlns:w16="http://schemas.microsoft.com/office/word/2018/wordml" xmlns:w16du="http://schemas.microsoft.com/office/word/2023/wordml/word16du" xmlns:w16sdtdh="http://schemas.microsoft.com/office/word/2020/wordml/sdtdatahash" xmlns:w16se="http://schemas.microsoft.com/office/word/2015/wordml/symex" xmlns:wpg="http://schemas.microsoft.com/office/word/2010/wordprocessingGroup" xmlns:wpi="http://schemas.microsoft.com/office/word/2010/wordprocessingInk" xmlns:wne="http://schemas.microsoft.com/office/word/2006/wordml" xmlns:wps="http://schemas.microsoft.com/office/word/2010/wordprocessingShape" mc:Ignorable="w14 w15 w16se w16cid w16 w16cex w16sdtdh w16du wp14">
   <w:abstractNum w:abstractNumId="0" w15:restartNumberingAfterBreak="0">
+    <w:nsid w:val="11FF0E16"/>
+    <w:multiLevelType w:val="hybridMultilevel"/>
+    <w:tmpl w:val="2D349F2A"/>
+    <w:lvl w:ilvl="0" w:tplc="FFFFFFFF">
+      <w:start w:val="1"/>
+      <w:numFmt w:val="decimal"/>
+      <w:lvlText w:val="%1."/>
+      <w:lvlJc w:val="left"/>
+      <w:pPr>
+        <w:ind w:left="720" w:hanging="360"/>
+      </w:pPr>
+      <w:rPr>
+        <w:rFonts w:ascii="Segoe UI Emoji" w:hAnsi="Segoe UI Emoji" w:cs="Segoe UI Emoji" w:hint="default"/>
+      </w:rPr>
+    </w:lvl>
+    <w:lvl w:ilvl="1" w:tplc="FFFFFFFF" w:tentative="1">
+      <w:start w:val="1"/>
+      <w:numFmt w:val="lowerLetter"/>
+      <w:lvlText w:val="%2."/>
+      <w:lvlJc w:val="left"/>
+      <w:pPr>
+        <w:ind w:left="1440" w:hanging="360"/>
+      </w:pPr>
+    </w:lvl>
+    <w:lvl w:ilvl="2" w:tplc="FFFFFFFF" w:tentative="1">
+      <w:start w:val="1"/>
+      <w:numFmt w:val="lowerRoman"/>
+      <w:lvlText w:val="%3."/>
+      <w:lvlJc w:val="right"/>
+      <w:pPr>
+        <w:ind w:left="2160" w:hanging="180"/>
+      </w:pPr>
+    </w:lvl>
+    <w:lvl w:ilvl="3" w:tplc="FFFFFFFF" w:tentative="1">
+      <w:start w:val="1"/>
+      <w:numFmt w:val="decimal"/>
+      <w:lvlText w:val="%4."/>
+      <w:lvlJc w:val="left"/>
+      <w:pPr>
+        <w:ind w:left="2880" w:hanging="360"/>
+      </w:pPr>
+    </w:lvl>
+    <w:lvl w:ilvl="4" w:tplc="FFFFFFFF" w:tentative="1">
+      <w:start w:val="1"/>
+      <w:numFmt w:val="lowerLetter"/>
+      <w:lvlText w:val="%5."/>
+      <w:lvlJc w:val="left"/>
+      <w:pPr>
+        <w:ind w:left="3600" w:hanging="360"/>
+      </w:pPr>
+    </w:lvl>
+    <w:lvl w:ilvl="5" w:tplc="FFFFFFFF" w:tentative="1">
+      <w:start w:val="1"/>
+      <w:numFmt w:val="lowerRoman"/>
+      <w:lvlText w:val="%6."/>
+      <w:lvlJc w:val="right"/>
+      <w:pPr>
+        <w:ind w:left="4320" w:hanging="180"/>
+      </w:pPr>
+    </w:lvl>
+    <w:lvl w:ilvl="6" w:tplc="FFFFFFFF" w:tentative="1">
+      <w:start w:val="1"/>
+      <w:numFmt w:val="decimal"/>
+      <w:lvlText w:val="%7."/>
+      <w:lvlJc w:val="left"/>
+      <w:pPr>
+        <w:ind w:left="5040" w:hanging="360"/>
+      </w:pPr>
+    </w:lvl>
+    <w:lvl w:ilvl="7" w:tplc="FFFFFFFF" w:tentative="1">
+      <w:start w:val="1"/>
+      <w:numFmt w:val="lowerLetter"/>
+      <w:lvlText w:val="%8."/>
+      <w:lvlJc w:val="left"/>
+      <w:pPr>
+        <w:ind w:left="5760" w:hanging="360"/>
+      </w:pPr>
+    </w:lvl>
+    <w:lvl w:ilvl="8" w:tplc="FFFFFFFF" w:tentative="1">
+      <w:start w:val="1"/>
+      <w:numFmt w:val="lowerRoman"/>
+      <w:lvlText w:val="%9."/>
+      <w:lvlJc w:val="right"/>
+      <w:pPr>
+        <w:ind w:left="6480" w:hanging="180"/>
+      </w:pPr>
+    </w:lvl>
+  </w:abstractNum>
+  <w:abstractNum w:abstractNumId="1" w15:restartNumberingAfterBreak="0">
     <w:nsid w:val="1D2D05A7"/>
     <w:multiLevelType w:val="hybridMultilevel"/>
     <w:tmpl w:val="889E905C"/>
@@ -587,7 +1141,7 @@
       </w:pPr>
     </w:lvl>
   </w:abstractNum>
-  <w:abstractNum w:abstractNumId="1" w15:restartNumberingAfterBreak="0">
+  <w:abstractNum w:abstractNumId="2" w15:restartNumberingAfterBreak="0">
     <w:nsid w:val="1EC63661"/>
     <w:multiLevelType w:val="hybridMultilevel"/>
     <w:tmpl w:val="2D349F2A"/>
@@ -677,10 +1231,10 @@
     </w:lvl>
   </w:abstractNum>
   <w:num w:numId="1" w16cid:durableId="1454593281">
-    <w:abstractNumId w:val="1"/>
+    <w:abstractNumId w:val="2"/>
   </w:num>
   <w:num w:numId="2" w16cid:durableId="500779516">
-    <w:abstractNumId w:val="0"/>
+    <w:abstractNumId w:val="1"/>
     <w:lvlOverride w:ilvl="0">
       <w:startOverride w:val="1"/>
     </w:lvlOverride>
@@ -708,6 +1262,9 @@
     <w:lvlOverride w:ilvl="8">
       <w:startOverride w:val="1"/>
     </w:lvlOverride>
+  </w:num>
+  <w:num w:numId="3" w16cid:durableId="175535593">
+    <w:abstractNumId w:val="0"/>
   </w:num>
 </w:numbering>
 </file>
@@ -1112,6 +1669,7 @@
   <w:style w:type="paragraph" w:default="1" w:styleId="Normal">
     <w:name w:val="Normal"/>
     <w:qFormat/>
+    <w:rsid w:val="00134B9E"/>
   </w:style>
   <w:style w:type="paragraph" w:styleId="Heading1">
     <w:name w:val="heading 1"/>

</xml_diff>